<commit_message>
added hex color project
</commit_message>
<xml_diff>
--- a/Word file projects/Javascript Project.docx
+++ b/Word file projects/Javascript Project.docx
@@ -1795,18 +1795,22 @@
         <w:rPr>
           <w:rFonts w:ascii="Times New Roman" w:hAnsi="Times New Roman" w:cs="Times New Roman"/>
           <w:b/>
-          <w:color w:val="202124"/>
-          <w:sz w:val="32"/>
-          <w:szCs w:val="32"/>
-        </w:rPr>
-      </w:pPr>
-      <w:r>
-        <w:rPr>
-          <w:rFonts w:ascii="Times New Roman" w:hAnsi="Times New Roman" w:cs="Times New Roman"/>
-          <w:b/>
-          <w:color w:val="202124"/>
-          <w:sz w:val="32"/>
-          <w:szCs w:val="32"/>
+          <w:strike/>
+          <w:color w:val="202124"/>
+          <w:sz w:val="32"/>
+          <w:szCs w:val="32"/>
+          <w:highlight w:val="blue"/>
+        </w:rPr>
+      </w:pPr>
+      <w:r>
+        <w:rPr>
+          <w:rFonts w:ascii="Times New Roman" w:hAnsi="Times New Roman" w:cs="Times New Roman"/>
+          <w:b/>
+          <w:strike/>
+          <w:color w:val="202124"/>
+          <w:sz w:val="32"/>
+          <w:szCs w:val="32"/>
+          <w:highlight w:val="blue"/>
         </w:rPr>
         <w:t>24. Hex Code for Selected Colour:</w:t>
       </w:r>
@@ -1815,17 +1819,21 @@
       <w:pPr>
         <w:rPr>
           <w:rFonts w:ascii="Times New Roman" w:hAnsi="Times New Roman" w:cs="Times New Roman"/>
-          <w:color w:val="202124"/>
-          <w:sz w:val="32"/>
-          <w:szCs w:val="32"/>
-        </w:rPr>
-      </w:pPr>
-      <w:r>
-        <w:rPr>
-          <w:rFonts w:ascii="Times New Roman" w:hAnsi="Times New Roman" w:cs="Times New Roman"/>
-          <w:color w:val="202124"/>
-          <w:sz w:val="32"/>
-          <w:szCs w:val="32"/>
+          <w:strike/>
+          <w:color w:val="202124"/>
+          <w:sz w:val="32"/>
+          <w:szCs w:val="32"/>
+          <w:highlight w:val="blue"/>
+        </w:rPr>
+      </w:pPr>
+      <w:r>
+        <w:rPr>
+          <w:rFonts w:ascii="Times New Roman" w:hAnsi="Times New Roman" w:cs="Times New Roman"/>
+          <w:strike/>
+          <w:color w:val="202124"/>
+          <w:sz w:val="32"/>
+          <w:szCs w:val="32"/>
+          <w:highlight w:val="blue"/>
         </w:rPr>
         <w:t xml:space="preserve">               </w:t>
       </w:r>
@@ -1834,17 +1842,20 @@
       <w:pPr>
         <w:rPr>
           <w:rFonts w:ascii="Times New Roman" w:eastAsia="Times New Roman" w:hAnsi="Times New Roman" w:cs="Times New Roman"/>
-          <w:color w:val="202124"/>
-          <w:sz w:val="32"/>
-          <w:szCs w:val="32"/>
-        </w:rPr>
-      </w:pPr>
-      <w:r>
-        <w:rPr>
-          <w:rFonts w:ascii="Times New Roman" w:eastAsia="Times New Roman" w:hAnsi="Times New Roman" w:cs="Times New Roman"/>
-          <w:color w:val="202124"/>
-          <w:sz w:val="32"/>
-          <w:szCs w:val="32"/>
+          <w:strike/>
+          <w:color w:val="202124"/>
+          <w:sz w:val="32"/>
+          <w:szCs w:val="32"/>
+        </w:rPr>
+      </w:pPr>
+      <w:r>
+        <w:rPr>
+          <w:rFonts w:ascii="Times New Roman" w:eastAsia="Times New Roman" w:hAnsi="Times New Roman" w:cs="Times New Roman"/>
+          <w:strike/>
+          <w:color w:val="202124"/>
+          <w:sz w:val="32"/>
+          <w:szCs w:val="32"/>
+          <w:highlight w:val="blue"/>
         </w:rPr>
         <w:t xml:space="preserve">When a user selects any particular colour, it shows the Hex </w:t>
       </w:r>
@@ -1852,9 +1863,11 @@
       <w:r>
         <w:rPr>
           <w:rFonts w:ascii="Times New Roman" w:eastAsia="Times New Roman" w:hAnsi="Times New Roman" w:cs="Times New Roman"/>
-          <w:color w:val="202124"/>
-          <w:sz w:val="32"/>
-          <w:szCs w:val="32"/>
+          <w:strike/>
+          <w:color w:val="202124"/>
+          <w:sz w:val="32"/>
+          <w:szCs w:val="32"/>
+          <w:highlight w:val="blue"/>
         </w:rPr>
         <w:t>code .</w:t>
       </w:r>
@@ -1875,18 +1888,22 @@
         <w:rPr>
           <w:rFonts w:ascii="Times New Roman" w:hAnsi="Times New Roman" w:cs="Times New Roman"/>
           <w:b/>
-          <w:color w:val="202124"/>
-          <w:sz w:val="32"/>
-          <w:szCs w:val="32"/>
-        </w:rPr>
-      </w:pPr>
-      <w:r>
-        <w:rPr>
-          <w:rFonts w:ascii="Times New Roman" w:hAnsi="Times New Roman" w:cs="Times New Roman"/>
-          <w:b/>
-          <w:color w:val="202124"/>
-          <w:sz w:val="32"/>
-          <w:szCs w:val="32"/>
+          <w:strike/>
+          <w:color w:val="202124"/>
+          <w:sz w:val="32"/>
+          <w:szCs w:val="32"/>
+          <w:highlight w:val="blue"/>
+        </w:rPr>
+      </w:pPr>
+      <w:r>
+        <w:rPr>
+          <w:rFonts w:ascii="Times New Roman" w:hAnsi="Times New Roman" w:cs="Times New Roman"/>
+          <w:b/>
+          <w:strike/>
+          <w:color w:val="202124"/>
+          <w:sz w:val="32"/>
+          <w:szCs w:val="32"/>
+          <w:highlight w:val="blue"/>
         </w:rPr>
         <w:t>25. Theme Changer:</w:t>
       </w:r>
@@ -1895,36 +1912,43 @@
       <w:pPr>
         <w:rPr>
           <w:rFonts w:ascii="Times New Roman" w:hAnsi="Times New Roman" w:cs="Times New Roman"/>
-          <w:color w:val="202124"/>
-          <w:sz w:val="32"/>
-          <w:szCs w:val="32"/>
-        </w:rPr>
-      </w:pPr>
-    </w:p>
-    <w:p>
-      <w:pPr>
-        <w:rPr>
-          <w:rFonts w:ascii="Times New Roman" w:eastAsia="Times New Roman" w:hAnsi="Times New Roman" w:cs="Times New Roman"/>
-          <w:color w:val="202124"/>
-          <w:sz w:val="32"/>
-          <w:szCs w:val="32"/>
-        </w:rPr>
-      </w:pPr>
-      <w:r>
-        <w:rPr>
-          <w:rFonts w:ascii="Times New Roman" w:hAnsi="Times New Roman" w:cs="Times New Roman"/>
-          <w:color w:val="202124"/>
-          <w:sz w:val="32"/>
-          <w:szCs w:val="32"/>
+          <w:strike/>
+          <w:color w:val="202124"/>
+          <w:sz w:val="32"/>
+          <w:szCs w:val="32"/>
+          <w:highlight w:val="blue"/>
+        </w:rPr>
+      </w:pPr>
+    </w:p>
+    <w:p>
+      <w:pPr>
+        <w:rPr>
+          <w:rFonts w:ascii="Times New Roman" w:eastAsia="Times New Roman" w:hAnsi="Times New Roman" w:cs="Times New Roman"/>
+          <w:strike/>
+          <w:color w:val="202124"/>
+          <w:sz w:val="32"/>
+          <w:szCs w:val="32"/>
+        </w:rPr>
+      </w:pPr>
+      <w:r>
+        <w:rPr>
+          <w:rFonts w:ascii="Times New Roman" w:hAnsi="Times New Roman" w:cs="Times New Roman"/>
+          <w:strike/>
+          <w:color w:val="202124"/>
+          <w:sz w:val="32"/>
+          <w:szCs w:val="32"/>
+          <w:highlight w:val="blue"/>
         </w:rPr>
         <w:t xml:space="preserve">            </w:t>
       </w:r>
       <w:r>
         <w:rPr>
           <w:rFonts w:ascii="Times New Roman" w:eastAsia="Times New Roman" w:hAnsi="Times New Roman" w:cs="Times New Roman"/>
-          <w:color w:val="202124"/>
-          <w:sz w:val="32"/>
-          <w:szCs w:val="32"/>
+          <w:strike/>
+          <w:color w:val="202124"/>
+          <w:sz w:val="32"/>
+          <w:szCs w:val="32"/>
+          <w:highlight w:val="blue"/>
         </w:rPr>
         <w:t xml:space="preserve"> Users can select if they want dark or light mode on selection immediate selection must occur.</w:t>
       </w:r>

</xml_diff>